<commit_message>
Idea Evaluation Form Updated
</commit_message>
<xml_diff>
--- a/1- Initial Proposal/Constituency Connect .docx
+++ b/1- Initial Proposal/Constituency Connect .docx
@@ -254,7 +254,14 @@
           <w:sz w:val="32"/>
           <w:szCs w:val="32"/>
         </w:rPr>
-        <w:t>Haseeb u</w:t>
+        <w:t xml:space="preserve">Haseeb </w:t>
+      </w:r>
+      <w:r>
+        <w:rPr>
+          <w:sz w:val="32"/>
+          <w:szCs w:val="32"/>
+        </w:rPr>
+        <w:t>Ur</w:t>
       </w:r>
       <w:r>
         <w:rPr>

</xml_diff>